<commit_message>
Changed comment to end of line
Also highlights ' comments
</commit_message>
<xml_diff>
--- a/documents/Basic Reference.docx
+++ b/documents/Basic Reference.docx
@@ -100,7 +100,265 @@
     </w:p>
     <w:p>
       <w:r>
-        <w:t xml:space="preserve">Comment. ‘ and rem are synonyms. The comment can either be empty or a string ; the standard BASIC format is </w:t>
+        <w:t xml:space="preserve">Comment. ‘ and rem are synonyms. </w:t>
+      </w:r>
+      <w:r>
+        <w:t xml:space="preserve"> The rest of the line is ignored. The only difference between the two is when listing, ‘ comments show up in reverse to highlight them. The remainder of the line is still tokenised so it is advised to use alphanumerics, commas, full stops only.</w:t>
+      </w:r>
+      <w:r>
+        <w:t xml:space="preserve"> Some comments (e.g. rem &amp;&amp; hello) will not tokenise.</w:t>
+      </w:r>
+      <w:bookmarkStart w:id="0" w:name="_GoBack"/>
+      <w:bookmarkEnd w:id="0"/>
+    </w:p>
+    <w:p>
+      <w:pPr>
+        <w:pStyle w:val="Subtitle"/>
+      </w:pPr>
+      <w:r>
+        <w:t xml:space="preserve">‘ My Program     </w:t>
+      </w:r>
+      <w:r>
+        <w:t>Rem    rem Hello world</w:t>
+      </w:r>
+    </w:p>
+    <w:p>
+      <w:pPr>
+        <w:pStyle w:val="Title"/>
+      </w:pPr>
+      <w:r>
+        <w:t>*</w:t>
+      </w:r>
+    </w:p>
+    <w:p>
+      <w:r>
+        <w:t>Binary multiply</w:t>
+      </w:r>
+    </w:p>
+    <w:p>
+      <w:pPr>
+        <w:pStyle w:val="Subtitle"/>
+      </w:pPr>
+      <w:r>
+        <w:t>4*2</w:t>
+      </w:r>
+    </w:p>
+    <w:p>
+      <w:pPr>
+        <w:pStyle w:val="Title"/>
+      </w:pPr>
+      <w:r>
+        <w:t>+</w:t>
+      </w:r>
+    </w:p>
+    <w:p>
+      <w:r>
+        <w:t xml:space="preserve">Binary add or string concatenation. </w:t>
+      </w:r>
+    </w:p>
+    <w:p>
+      <w:pPr>
+        <w:pStyle w:val="Subtitle"/>
+      </w:pPr>
+      <w:r>
+        <w:t>4+2</w:t>
+      </w:r>
+      <w:r>
+        <w:tab/>
+        <w:t xml:space="preserve"> “Hello “+”World !”</w:t>
+      </w:r>
+    </w:p>
+    <w:p>
+      <w:pPr>
+        <w:pStyle w:val="Title"/>
+      </w:pPr>
+      <w:r>
+        <w:t>-</w:t>
+      </w:r>
+    </w:p>
+    <w:p>
+      <w:r>
+        <w:t>Binary subtract</w:t>
+      </w:r>
+    </w:p>
+    <w:p>
+      <w:pPr>
+        <w:pStyle w:val="Subtitle"/>
+      </w:pPr>
+      <w:r>
+        <w:t xml:space="preserve">44 </w:t>
+      </w:r>
+      <w:r>
+        <w:t>–</w:t>
+      </w:r>
+      <w:r>
+        <w:t xml:space="preserve"> 2</w:t>
+      </w:r>
+    </w:p>
+    <w:p>
+      <w:r>
+        <w:br w:type="page"/>
+      </w:r>
+    </w:p>
+    <w:p>
+      <w:pPr>
+        <w:pStyle w:val="Title"/>
+      </w:pPr>
+      <w:r>
+        <w:lastRenderedPageBreak/>
+        <w:t>.</w:t>
+      </w:r>
+    </w:p>
+    <w:p>
+      <w:r>
+        <w:t>Sets the following label to the current assembler address</w:t>
+      </w:r>
+    </w:p>
+    <w:p>
+      <w:pPr>
+        <w:pStyle w:val="Subtitle"/>
+      </w:pPr>
+      <w:r>
+        <w:t>.myLabel</w:t>
+      </w:r>
+    </w:p>
+    <w:p>
+      <w:pPr>
+        <w:pStyle w:val="Title"/>
+      </w:pPr>
+      <w:r>
+        <w:t>/</w:t>
+      </w:r>
+    </w:p>
+    <w:p>
+      <w:r>
+        <w:t>Signed binary division. An error occurs if the divisor is zero.</w:t>
+      </w:r>
+    </w:p>
+    <w:p>
+      <w:pPr>
+        <w:pStyle w:val="Subtitle"/>
+      </w:pPr>
+      <w:r>
+        <w:t>420/10</w:t>
+      </w:r>
+    </w:p>
+    <w:p>
+      <w:pPr>
+        <w:pStyle w:val="Title"/>
+      </w:pPr>
+      <w:r>
+        <w:t>&lt;</w:t>
+      </w:r>
+      <w:r>
+        <w:tab/>
+        <w:t>&lt;=</w:t>
+      </w:r>
+      <w:r>
+        <w:tab/>
+        <w:t>&lt;&gt;</w:t>
+      </w:r>
+      <w:r>
+        <w:tab/>
+        <w:t>=</w:t>
+      </w:r>
+      <w:r>
+        <w:tab/>
+        <w:t>&gt;</w:t>
+      </w:r>
+      <w:r>
+        <w:tab/>
+        <w:t>&gt;=</w:t>
+      </w:r>
+    </w:p>
+    <w:p>
+      <w:r>
+        <w:t>Comparison binary operators, which return 0 for false and -1 for true. They can be used to either compare two integers or two strings.</w:t>
+      </w:r>
+    </w:p>
+    <w:p>
+      <w:pPr>
+        <w:pStyle w:val="Subtitle"/>
+      </w:pPr>
+      <w:r>
+        <w:t>A&lt;42</w:t>
+      </w:r>
+      <w:r>
+        <w:tab/>
+      </w:r>
+      <w:r>
+        <w:tab/>
+        <w:t>c$&gt;=”Hello”</w:t>
+      </w:r>
+    </w:p>
+    <w:p>
+      <w:pPr>
+        <w:pStyle w:val="Title"/>
+      </w:pPr>
+      <w:r>
+        <w:t>?</w:t>
+      </w:r>
+      <w:r>
+        <w:t xml:space="preserve"> </w:t>
+      </w:r>
+      <w:r>
+        <w:t>print</w:t>
+      </w:r>
+    </w:p>
+    <w:p>
+      <w:r>
+        <w:t>Prints to the current output device, either strings or integers (which are preceded by a space). Print a ‘ goes to the next line. Print a , goes to the next tab stop. A return is printed unless the command ends in ; or , . ? is a synonym for print</w:t>
+      </w:r>
+    </w:p>
+    <w:p>
+      <w:pPr>
+        <w:pStyle w:val="Subtitle"/>
+      </w:pPr>
+      <w:r>
+        <w:t>Print 42,”Hello”’”World”</w:t>
+      </w:r>
+    </w:p>
+    <w:p>
+      <w:pPr>
+        <w:pStyle w:val="Title"/>
+      </w:pPr>
+      <w:r>
+        <w:t>abs(</w:t>
+      </w:r>
+      <w:r>
+        <w:t>)</w:t>
+      </w:r>
+    </w:p>
+    <w:p>
+      <w:r>
+        <w:t>Returns the absolute value of the parameter</w:t>
+      </w:r>
+    </w:p>
+    <w:p>
+      <w:pPr>
+        <w:pStyle w:val="Subtitle"/>
+      </w:pPr>
+      <w:r>
+        <w:t>Abs(-4)</w:t>
+      </w:r>
+    </w:p>
+    <w:p>
+      <w:pPr>
+        <w:pStyle w:val="Title"/>
+      </w:pPr>
+      <w:r>
+        <w:t>and</w:t>
+      </w:r>
+    </w:p>
+    <w:p>
+      <w:r>
+        <w:t>Binary</w:t>
+      </w:r>
+      <w:r>
+        <w:t xml:space="preserve"> and</w:t>
+      </w:r>
+      <w:r>
+        <w:t xml:space="preserve"> operator. This is a binary operator not a logical, e.g. it is the binary and </w:t>
       </w:r>
       <w:r>
         <w:rPr>
@@ -110,266 +368,6 @@
         <w:t>not</w:t>
       </w:r>
       <w:r>
-        <w:t xml:space="preserve"> supported</w:t>
-      </w:r>
-    </w:p>
-    <w:p>
-      <w:pPr>
-        <w:pStyle w:val="Subtitle"/>
-      </w:pPr>
-      <w:r>
-        <w:t xml:space="preserve">‘ “My Program”     </w:t>
-      </w:r>
-      <w:r>
-        <w:t>Rem    rem “Hello world”</w:t>
-      </w:r>
-    </w:p>
-    <w:p>
-      <w:pPr>
-        <w:pStyle w:val="Title"/>
-      </w:pPr>
-      <w:r>
-        <w:t>*</w:t>
-      </w:r>
-    </w:p>
-    <w:p>
-      <w:r>
-        <w:t>Binary multiply</w:t>
-      </w:r>
-    </w:p>
-    <w:p>
-      <w:pPr>
-        <w:pStyle w:val="Subtitle"/>
-      </w:pPr>
-      <w:r>
-        <w:t>4*2</w:t>
-      </w:r>
-    </w:p>
-    <w:p>
-      <w:pPr>
-        <w:pStyle w:val="Title"/>
-      </w:pPr>
-      <w:r>
-        <w:t>+</w:t>
-      </w:r>
-    </w:p>
-    <w:p>
-      <w:r>
-        <w:t xml:space="preserve">Binary add or string concatenation. </w:t>
-      </w:r>
-    </w:p>
-    <w:p>
-      <w:pPr>
-        <w:pStyle w:val="Subtitle"/>
-      </w:pPr>
-      <w:r>
-        <w:t>4+2</w:t>
-      </w:r>
-      <w:r>
-        <w:tab/>
-        <w:t xml:space="preserve"> “Hello “+”World !”</w:t>
-      </w:r>
-    </w:p>
-    <w:p>
-      <w:pPr>
-        <w:pStyle w:val="Title"/>
-      </w:pPr>
-      <w:r>
-        <w:t>-</w:t>
-      </w:r>
-    </w:p>
-    <w:p>
-      <w:r>
-        <w:t>Binary subtract</w:t>
-      </w:r>
-    </w:p>
-    <w:p>
-      <w:pPr>
-        <w:pStyle w:val="Subtitle"/>
-      </w:pPr>
-      <w:r>
-        <w:t xml:space="preserve">44 </w:t>
-      </w:r>
-      <w:r>
-        <w:t>–</w:t>
-      </w:r>
-      <w:r>
-        <w:t xml:space="preserve"> 2</w:t>
-      </w:r>
-    </w:p>
-    <w:p>
-      <w:r>
-        <w:br w:type="page"/>
-      </w:r>
-    </w:p>
-    <w:p>
-      <w:pPr>
-        <w:pStyle w:val="Title"/>
-      </w:pPr>
-      <w:r>
-        <w:lastRenderedPageBreak/>
-        <w:t>.</w:t>
-      </w:r>
-    </w:p>
-    <w:p>
-      <w:r>
-        <w:t>Sets the following label to the current assembler address</w:t>
-      </w:r>
-    </w:p>
-    <w:p>
-      <w:pPr>
-        <w:pStyle w:val="Subtitle"/>
-      </w:pPr>
-      <w:r>
-        <w:t>.myLabel</w:t>
-      </w:r>
-    </w:p>
-    <w:p>
-      <w:pPr>
-        <w:pStyle w:val="Title"/>
-      </w:pPr>
-      <w:r>
-        <w:t>/</w:t>
-      </w:r>
-    </w:p>
-    <w:p>
-      <w:r>
-        <w:t>Signed binary division. An error occurs if the divisor is zero.</w:t>
-      </w:r>
-    </w:p>
-    <w:p>
-      <w:pPr>
-        <w:pStyle w:val="Subtitle"/>
-      </w:pPr>
-      <w:r>
-        <w:t>420/10</w:t>
-      </w:r>
-    </w:p>
-    <w:p>
-      <w:pPr>
-        <w:pStyle w:val="Title"/>
-      </w:pPr>
-      <w:r>
-        <w:t>&lt;</w:t>
-      </w:r>
-      <w:r>
-        <w:tab/>
-        <w:t>&lt;=</w:t>
-      </w:r>
-      <w:r>
-        <w:tab/>
-        <w:t>&lt;&gt;</w:t>
-      </w:r>
-      <w:r>
-        <w:tab/>
-        <w:t>=</w:t>
-      </w:r>
-      <w:r>
-        <w:tab/>
-        <w:t>&gt;</w:t>
-      </w:r>
-      <w:r>
-        <w:tab/>
-        <w:t>&gt;=</w:t>
-      </w:r>
-    </w:p>
-    <w:p>
-      <w:r>
-        <w:t>Comparison binary operators, which return 0 for false and -1 for true. They can be used to either compare two integers or two strings.</w:t>
-      </w:r>
-    </w:p>
-    <w:p>
-      <w:pPr>
-        <w:pStyle w:val="Subtitle"/>
-      </w:pPr>
-      <w:r>
-        <w:t>A&lt;42</w:t>
-      </w:r>
-      <w:r>
-        <w:tab/>
-      </w:r>
-      <w:r>
-        <w:tab/>
-        <w:t>c$&gt;=”Hello”</w:t>
-      </w:r>
-    </w:p>
-    <w:p>
-      <w:pPr>
-        <w:pStyle w:val="Title"/>
-      </w:pPr>
-      <w:r>
-        <w:t>?</w:t>
-      </w:r>
-      <w:r>
-        <w:t xml:space="preserve"> </w:t>
-      </w:r>
-      <w:r>
-        <w:t>print</w:t>
-      </w:r>
-    </w:p>
-    <w:p>
-      <w:r>
-        <w:t>Prints to the current output device, either strings or integers (which are preceded by a space). Print a ‘ goes to the next line. Print a , goes to the next tab stop. A return is printed unless the command ends in ; or , . ? is a synonym for print</w:t>
-      </w:r>
-    </w:p>
-    <w:p>
-      <w:pPr>
-        <w:pStyle w:val="Subtitle"/>
-      </w:pPr>
-      <w:r>
-        <w:t>Print 42,”Hello”’”World”</w:t>
-      </w:r>
-    </w:p>
-    <w:p>
-      <w:pPr>
-        <w:pStyle w:val="Title"/>
-      </w:pPr>
-      <w:r>
-        <w:t>abs(</w:t>
-      </w:r>
-      <w:r>
-        <w:t>)</w:t>
-      </w:r>
-    </w:p>
-    <w:p>
-      <w:r>
-        <w:t>Returns the absolute value of the parameter</w:t>
-      </w:r>
-    </w:p>
-    <w:p>
-      <w:pPr>
-        <w:pStyle w:val="Subtitle"/>
-      </w:pPr>
-      <w:r>
-        <w:t>Abs(-4)</w:t>
-      </w:r>
-    </w:p>
-    <w:p>
-      <w:pPr>
-        <w:pStyle w:val="Title"/>
-      </w:pPr>
-      <w:r>
-        <w:t>and</w:t>
-      </w:r>
-    </w:p>
-    <w:p>
-      <w:r>
-        <w:t>Binary</w:t>
-      </w:r>
-      <w:r>
-        <w:t xml:space="preserve"> and</w:t>
-      </w:r>
-      <w:r>
-        <w:t xml:space="preserve"> operator. This is a binary operator not a logical, e.g. it is the binary and </w:t>
-      </w:r>
-      <w:r>
-        <w:rPr>
-          <w:i/>
-          <w:iCs/>
-        </w:rPr>
-        <w:t>not</w:t>
-      </w:r>
-      <w:r>
         <w:t xml:space="preserve"> a logical and so it can return values other than true and false</w:t>
       </w:r>
     </w:p>
@@ -1339,8 +1337,6 @@
       <w:r>
         <w:t>, but only once per local (whereas unassigned locals can be a long list)</w:t>
       </w:r>
-      <w:bookmarkStart w:id="0" w:name="_GoBack"/>
-      <w:bookmarkEnd w:id="0"/>
     </w:p>
     <w:p>
       <w:pPr>

</xml_diff>

<commit_message>
Added ability to list <procedure>
</commit_message>
<xml_diff>
--- a/documents/Basic Reference.docx
+++ b/documents/Basic Reference.docx
@@ -7,10 +7,6 @@
         <w:pStyle w:val="Heading1"/>
         <w:jc w:val="center"/>
         <w:rPr>
-          <w:b/>
-          <w:color w:val="FFFF00"/>
-          <w:spacing w:val="-10"/>
-          <w:kern w:val="28"/>
           <w:sz w:val="56"/>
           <w:szCs w:val="56"/>
         </w:rPr>
@@ -24,6 +20,13 @@
       </w:r>
     </w:p>
     <w:p>
+      <w:r>
+        <w:t>At present this reference is for version 0.32</w:t>
+      </w:r>
+      <w:bookmarkStart w:id="0" w:name="_GoBack"/>
+      <w:bookmarkEnd w:id="0"/>
+    </w:p>
+    <w:p>
       <w:pPr>
         <w:pStyle w:val="Title"/>
       </w:pPr>
@@ -108,8 +111,6 @@
       <w:r>
         <w:t xml:space="preserve"> Some comments (e.g. rem &amp;&amp; hello) will not tokenise.</w:t>
       </w:r>
-      <w:bookmarkStart w:id="0" w:name="_GoBack"/>
-      <w:bookmarkEnd w:id="0"/>
     </w:p>
     <w:p>
       <w:pPr>
@@ -197,6 +198,7 @@
     </w:p>
     <w:p>
       <w:r>
+        <w:lastRenderedPageBreak/>
         <w:br w:type="page"/>
       </w:r>
     </w:p>
@@ -1278,7 +1280,19 @@
     </w:p>
     <w:p>
       <w:r>
-        <w:t>Lists the program. Can start from the beginning or named line. This is slightly unusual in that it clears the screen and lists from the top down, and stops when the screen is mostly full. This is deliberate.</w:t>
+        <w:t xml:space="preserve">Lists the program. Can start from the beginning or </w:t>
+      </w:r>
+      <w:r>
+        <w:t xml:space="preserve">a given </w:t>
+      </w:r>
+      <w:r>
+        <w:t>line</w:t>
+      </w:r>
+      <w:r>
+        <w:t xml:space="preserve"> number or a procedure</w:t>
+      </w:r>
+      <w:r>
+        <w:t>. This is slightly unusual in that it clears the screen and lists from the top down, and stops when the screen is mostly full. This is deliberate.</w:t>
       </w:r>
       <w:r>
         <w:t xml:space="preserve"> The indentation is automatic, and doesn’t work for else at the time of writing.</w:t>
@@ -1289,7 +1303,23 @@
         <w:pStyle w:val="Subtitle"/>
       </w:pPr>
       <w:r>
+        <w:t>List</w:t>
+      </w:r>
+      <w:r>
+        <w:tab/>
+        <w:t xml:space="preserve">   </w:t>
+      </w:r>
+      <w:r>
         <w:t>List 1000</w:t>
+      </w:r>
+      <w:r>
+        <w:tab/>
+      </w:r>
+      <w:r>
+        <w:t xml:space="preserve">  </w:t>
+      </w:r>
+      <w:r>
+        <w:t>List myProcedure</w:t>
       </w:r>
     </w:p>
     <w:p>

</xml_diff>